<commit_message>
Atualização nas especificações da dashboard
</commit_message>
<xml_diff>
--- a/Documentação e backlog/Documentação.docx
+++ b/Documentação e backlog/Documentação.docx
@@ -2989,7 +2989,7 @@
           <w:noProof/>
         </w:rPr>
         <w:drawing>
-          <wp:anchor distT="0" distB="0" distL="114300" distR="114300" simplePos="0" relativeHeight="251663360" behindDoc="1" locked="0" layoutInCell="1" allowOverlap="1" wp14:anchorId="02E84650" wp14:editId="6C7E6BB5">
+          <wp:anchor distT="0" distB="0" distL="114300" distR="114300" simplePos="0" relativeHeight="251663360" behindDoc="1" locked="0" layoutInCell="1" allowOverlap="1" wp14:anchorId="02E84650" wp14:editId="2B852979">
             <wp:simplePos x="0" y="0"/>
             <wp:positionH relativeFrom="margin">
               <wp:posOffset>4606290</wp:posOffset>
@@ -3098,7 +3098,7 @@
           <w:noProof/>
         </w:rPr>
         <w:drawing>
-          <wp:anchor distT="0" distB="0" distL="114300" distR="114300" simplePos="0" relativeHeight="251664384" behindDoc="1" locked="0" layoutInCell="1" allowOverlap="1" wp14:anchorId="23DE2BCD" wp14:editId="7367B457">
+          <wp:anchor distT="0" distB="0" distL="114300" distR="114300" simplePos="0" relativeHeight="251664384" behindDoc="1" locked="0" layoutInCell="1" allowOverlap="1" wp14:anchorId="23DE2BCD" wp14:editId="63FE3D5E">
             <wp:simplePos x="0" y="0"/>
             <wp:positionH relativeFrom="column">
               <wp:posOffset>4138930</wp:posOffset>

</xml_diff>